<commit_message>
Sending activity data to RabbitMQ and consuming activity data from RabbitMQ
</commit_message>
<xml_diff>
--- a/Important points/Event Driven Architecture with RabbitMQ.docx
+++ b/Important points/Event Driven Architecture with RabbitMQ.docx
@@ -54,16 +54,11 @@
       <w:r>
         <w:t xml:space="preserve">Instead of making synchronous API call will make </w:t>
       </w:r>
-      <w:proofErr w:type="gramStart"/>
       <w:r>
         <w:t>a</w:t>
       </w:r>
       <w:r>
-        <w:t xml:space="preserve"> use</w:t>
-      </w:r>
-      <w:proofErr w:type="gramEnd"/>
-      <w:r>
-        <w:t xml:space="preserve"> of RabbitMQ for </w:t>
+        <w:t xml:space="preserve"> use of RabbitMQ for </w:t>
       </w:r>
       <w:r>
         <w:t>Asynchronous</w:t>
@@ -136,23 +131,7 @@
         </w:numPr>
       </w:pPr>
       <w:r>
-        <w:t xml:space="preserve">In terms of our </w:t>
-      </w:r>
-      <w:proofErr w:type="gramStart"/>
-      <w:r>
-        <w:t>application</w:t>
-      </w:r>
-      <w:proofErr w:type="gramEnd"/>
-      <w:r>
-        <w:t xml:space="preserve"> once the activity </w:t>
-      </w:r>
-      <w:proofErr w:type="gramStart"/>
-      <w:r>
-        <w:t>saved</w:t>
-      </w:r>
-      <w:proofErr w:type="gramEnd"/>
-      <w:r>
-        <w:t xml:space="preserve"> into the data base </w:t>
+        <w:t xml:space="preserve">In terms of our application once the activity saved into the data base </w:t>
       </w:r>
       <w:proofErr w:type="spellStart"/>
       <w:r>
@@ -171,23 +150,7 @@
         <w:t xml:space="preserve"> can publish the activity that has been saved into the database </w:t>
       </w:r>
       <w:r>
-        <w:t xml:space="preserve">and that can be </w:t>
-      </w:r>
-      <w:proofErr w:type="gramStart"/>
-      <w:r>
-        <w:t>publish</w:t>
-      </w:r>
-      <w:proofErr w:type="gramEnd"/>
-      <w:r>
-        <w:t xml:space="preserve"> that </w:t>
-      </w:r>
-      <w:proofErr w:type="gramStart"/>
-      <w:r>
-        <w:t>particular message</w:t>
-      </w:r>
-      <w:proofErr w:type="gramEnd"/>
-      <w:r>
-        <w:t xml:space="preserve"> into RabbitMQ Queue </w:t>
+        <w:t xml:space="preserve">and that can be publish that particular message into RabbitMQ Queue </w:t>
       </w:r>
     </w:p>
     <w:p>
@@ -199,29 +162,13 @@
         </w:numPr>
       </w:pPr>
       <w:r>
-        <w:t xml:space="preserve">Consumer can consume the message from the Queue one by </w:t>
-      </w:r>
-      <w:proofErr w:type="gramStart"/>
-      <w:r>
-        <w:t>one</w:t>
-      </w:r>
-      <w:proofErr w:type="gramEnd"/>
-      <w:r>
-        <w:t xml:space="preserve"> and it can process it</w:t>
+        <w:t>Consumer can consume the message from the Queue one by one and it can process it</w:t>
       </w:r>
       <w:r>
         <w:t xml:space="preserve"> and it can store recommendation</w:t>
       </w:r>
       <w:r>
-        <w:t xml:space="preserve"> into database or </w:t>
-      </w:r>
-      <w:proofErr w:type="gramStart"/>
-      <w:r>
-        <w:t>broadcasting</w:t>
-      </w:r>
-      <w:proofErr w:type="gramEnd"/>
-      <w:r>
-        <w:t xml:space="preserve"> it whatever logic you want to define there after the recommendations are generated </w:t>
+        <w:t xml:space="preserve"> into database or broadcasting it whatever logic you want to define there after the recommendations are generated </w:t>
       </w:r>
     </w:p>
     <w:p>
@@ -283,31 +230,7 @@
         <w:t>The benefit of doing this Queue here is that even if the consumer service/ AI model is down producer just keeps on publishing the message over here let’s there are 10 activities that got registered and consumer was not able to process because of some technical issues or some network delays over there.</w:t>
       </w:r>
       <w:r>
-        <w:t xml:space="preserve">  </w:t>
-      </w:r>
-      <w:proofErr w:type="gramStart"/>
-      <w:r>
-        <w:t>So</w:t>
-      </w:r>
-      <w:proofErr w:type="gramEnd"/>
-      <w:r>
-        <w:t xml:space="preserve"> there will be 10 messages/activities in the QUEUE that were </w:t>
-      </w:r>
-      <w:proofErr w:type="gramStart"/>
-      <w:r>
-        <w:t>published</w:t>
-      </w:r>
-      <w:proofErr w:type="gramEnd"/>
-      <w:r>
-        <w:t xml:space="preserve"> and </w:t>
-      </w:r>
-      <w:proofErr w:type="gramStart"/>
-      <w:r>
-        <w:t>consumer</w:t>
-      </w:r>
-      <w:proofErr w:type="gramEnd"/>
-      <w:r>
-        <w:t xml:space="preserve"> can come in and do the job of processing it one by one</w:t>
+        <w:t xml:space="preserve">  So there will be 10 messages/activities in the QUEUE that were published and consumer can come in and do the job of processing it one by one</w:t>
       </w:r>
     </w:p>
     <w:p>
@@ -340,39 +263,23 @@
         </w:numPr>
       </w:pPr>
       <w:r>
-        <w:t xml:space="preserve">We have </w:t>
-      </w:r>
-      <w:proofErr w:type="gramStart"/>
-      <w:r>
-        <w:t>concept</w:t>
-      </w:r>
-      <w:proofErr w:type="gramEnd"/>
-      <w:r>
-        <w:t xml:space="preserve"> of </w:t>
-      </w:r>
-      <w:proofErr w:type="gramStart"/>
-      <w:r>
-        <w:t>routing</w:t>
-      </w:r>
-      <w:proofErr w:type="gramEnd"/>
-      <w:r>
-        <w:t xml:space="preserve"> </w:t>
-      </w:r>
-      <w:proofErr w:type="gramStart"/>
-      <w:r>
-        <w:t>key</w:t>
-      </w:r>
-      <w:proofErr w:type="gramEnd"/>
-      <w:r>
-        <w:t xml:space="preserve"> there will be a key </w:t>
-      </w:r>
-      <w:proofErr w:type="gramStart"/>
-      <w:r>
-        <w:t>that which</w:t>
-      </w:r>
-      <w:proofErr w:type="gramEnd"/>
-      <w:r>
-        <w:t xml:space="preserve"> will help RabbitMQ know where to send the message </w:t>
+        <w:t xml:space="preserve">We have concept of routing key there will be a key that which will help RabbitMQ know where to send the message </w:t>
+      </w:r>
+      <w:r>
+        <w:t>.</w:t>
+      </w:r>
+    </w:p>
+    <w:p>
+      <w:r>
+        <w:t xml:space="preserve">We have website </w:t>
+      </w:r>
+      <w:proofErr w:type="spellStart"/>
+      <w:r>
+        <w:t>springAmqp</w:t>
+      </w:r>
+      <w:proofErr w:type="spellEnd"/>
+      <w:r>
+        <w:t xml:space="preserve"> so this applies the core spring concepts to the development of asynchronous communication </w:t>
       </w:r>
     </w:p>
     <w:sectPr>

</xml_diff>